<commit_message>
Updated report info and added use case diagram with a temporary references folder containing resources used for drawing the diagram
</commit_message>
<xml_diff>
--- a/Report.docx
+++ b/Report.docx
@@ -77,82 +77,90 @@
           <w:b/>
           <w:highlight w:val="yellow"/>
         </w:rPr>
-        <w:t>design choices</w:t>
+        <w:t>design choices (</w:t>
       </w:r>
       <w:r>
         <w:rPr>
           <w:b/>
           <w:highlight w:val="yellow"/>
         </w:rPr>
+        <w:t xml:space="preserve">&lt;- can only </w:t>
+      </w:r>
+      <w:r>
+        <w:rPr>
+          <w:b/>
+          <w:highlight w:val="yellow"/>
+        </w:rPr>
+        <w:t>include this once done with</w:t>
+      </w:r>
+      <w:r>
+        <w:rPr>
+          <w:b/>
+          <w:highlight w:val="yellow"/>
+        </w:rPr>
+        <w:t xml:space="preserve"> actual</w:t>
+      </w:r>
+      <w:r>
+        <w:rPr>
+          <w:b/>
+          <w:highlight w:val="yellow"/>
+        </w:rPr>
+        <w:t xml:space="preserve"> implementation)</w:t>
+      </w:r>
+      <w:r>
+        <w:rPr>
+          <w:b/>
+        </w:rPr>
+        <w:t xml:space="preserve"> and how the report has</w:t>
+      </w:r>
+      <w:r>
+        <w:rPr>
+          <w:b/>
+        </w:rPr>
+        <w:t xml:space="preserve"> </w:t>
+      </w:r>
+      <w:r>
+        <w:rPr>
+          <w:b/>
+        </w:rPr>
+        <w:t>been structured (15 marks)</w:t>
+      </w:r>
+      <w:r>
+        <w:rPr>
+          <w:b/>
+        </w:rPr>
+        <w:t>]</w:t>
+      </w:r>
+    </w:p>
+    <w:p>
+      <w:r>
+        <w:t>This report provides a detailed systems specification for a single iteration of the environment</w:t>
+      </w:r>
+      <w:r>
+        <w:t>al</w:t>
+      </w:r>
+      <w:r>
+        <w:t xml:space="preserve"> logger project</w:t>
+      </w:r>
+      <w:r>
+        <w:t>, which can be regarded as a representative embedded system</w:t>
+      </w:r>
+      <w:r>
         <w:t xml:space="preserve"> (</w:t>
       </w:r>
       <w:r>
-        <w:rPr>
-          <w:b/>
-          <w:highlight w:val="yellow"/>
-        </w:rPr>
-        <w:t xml:space="preserve">&lt;- can only </w:t>
-      </w:r>
-      <w:r>
-        <w:rPr>
-          <w:b/>
-          <w:highlight w:val="yellow"/>
-        </w:rPr>
-        <w:t>include this once done with</w:t>
-      </w:r>
-      <w:r>
-        <w:rPr>
-          <w:b/>
-          <w:highlight w:val="yellow"/>
-        </w:rPr>
-        <w:t xml:space="preserve"> actual</w:t>
-      </w:r>
-      <w:r>
-        <w:rPr>
-          <w:b/>
-          <w:highlight w:val="yellow"/>
-        </w:rPr>
-        <w:t xml:space="preserve"> implementation)</w:t>
-      </w:r>
-      <w:r>
-        <w:rPr>
-          <w:b/>
-        </w:rPr>
-        <w:t xml:space="preserve"> and how the report has</w:t>
-      </w:r>
-      <w:r>
-        <w:rPr>
-          <w:b/>
-        </w:rPr>
-        <w:t xml:space="preserve"> </w:t>
-      </w:r>
-      <w:r>
-        <w:rPr>
-          <w:b/>
-        </w:rPr>
-        <w:t>been structured (15 marks)</w:t>
-      </w:r>
-      <w:r>
-        <w:rPr>
-          <w:b/>
-        </w:rPr>
-        <w:t>]</w:t>
+        <w:t>a</w:t>
+      </w:r>
+      <w:r>
+        <w:t xml:space="preserve">n </w:t>
       </w:r>
       <w:bookmarkStart w:id="0" w:name="_GoBack"/>
       <w:bookmarkEnd w:id="0"/>
-    </w:p>
-    <w:p>
-      <w:r>
-        <w:t>This report provides a detailed systems specification for a single iteration of the environment</w:t>
-      </w:r>
-      <w:r>
-        <w:t>al</w:t>
-      </w:r>
-      <w:r>
-        <w:t xml:space="preserve"> logger project</w:t>
-      </w:r>
-      <w:r>
-        <w:t>, which can be regarded as a representative embedded system</w:t>
+      <w:r>
+        <w:t>IoT device</w:t>
+      </w:r>
+      <w:r>
+        <w:t>)</w:t>
       </w:r>
       <w:r>
         <w:t>.</w:t>

</xml_diff>

<commit_message>
Updated report info and use case diagram
</commit_message>
<xml_diff>
--- a/Report.docx
+++ b/Report.docx
@@ -136,26 +136,23 @@
       <w:r>
         <w:t>This report provides a detailed systems specification for a single iteration of the environment</w:t>
       </w:r>
-      <w:r>
-        <w:t>al</w:t>
-      </w:r>
-      <w:r>
-        <w:t xml:space="preserve"> logger project</w:t>
-      </w:r>
-      <w:r>
-        <w:t>, which can be regarded as a representative embedded system</w:t>
-      </w:r>
-      <w:r>
-        <w:t xml:space="preserve"> (</w:t>
-      </w:r>
-      <w:r>
-        <w:t>a</w:t>
-      </w:r>
-      <w:r>
-        <w:t xml:space="preserve">n </w:t>
-      </w:r>
       <w:bookmarkStart w:id="0" w:name="_GoBack"/>
       <w:bookmarkEnd w:id="0"/>
+      <w:r>
+        <w:t xml:space="preserve"> logger project</w:t>
+      </w:r>
+      <w:r>
+        <w:t>, which can be regarded as a representative embedded system</w:t>
+      </w:r>
+      <w:r>
+        <w:t xml:space="preserve"> (</w:t>
+      </w:r>
+      <w:r>
+        <w:t>a</w:t>
+      </w:r>
+      <w:r>
+        <w:t xml:space="preserve">n </w:t>
+      </w:r>
       <w:r>
         <w:t>IoT device</w:t>
       </w:r>

</xml_diff>